<commit_message>
# complete picking and select
</commit_message>
<xml_diff>
--- a/Project/Project History.docx
+++ b/Project/Project History.docx
@@ -506,11 +506,6 @@
       </w:r>
     </w:p>
     <w:p>
-      <w:pPr>
-        <w:rPr>
-          <w:rFonts w:hint="eastAsia"/>
-        </w:rPr>
-      </w:pPr>
       <w:r>
         <w:rPr>
           <w:rFonts w:hint="eastAsia"/>
@@ -641,8 +636,14 @@
         </w:rPr>
         <w:t>함수를 만들어 해결하였다.</w:t>
       </w:r>
+      <w:r>
+        <w:br/>
+      </w:r>
       <w:bookmarkStart w:id="0" w:name="_GoBack"/>
       <w:bookmarkEnd w:id="0"/>
+      <w:r>
+        <w:t>http://slaveofcod.egloos.com/viewer/1187872</w:t>
+      </w:r>
     </w:p>
     <w:sectPr>
       <w:pgSz w:w="11906" w:h="16838"/>

</xml_diff>

<commit_message>
# add texture mapping
</commit_message>
<xml_diff>
--- a/Project/Project History.docx
+++ b/Project/Project History.docx
@@ -36,6 +36,534 @@
     </w:p>
     <w:p>
       <w:pPr>
+        <w:pStyle w:val="a5"/>
+        <w:numPr>
+          <w:ilvl w:val="0"/>
+          <w:numId w:val="5"/>
+        </w:numPr>
+        <w:wordWrap/>
+        <w:adjustRightInd w:val="0"/>
+        <w:spacing w:after="0" w:line="240" w:lineRule="auto"/>
+        <w:ind w:leftChars="0"/>
+        <w:jc w:val="left"/>
+      </w:pPr>
+      <w:r>
+        <w:rPr>
+          <w:rFonts w:hint="eastAsia"/>
+        </w:rPr>
+        <w:t xml:space="preserve">필수 요소 </w:t>
+      </w:r>
+      <w:r>
+        <w:t>6</w:t>
+      </w:r>
+      <w:r>
+        <w:rPr>
+          <w:rFonts w:hint="eastAsia"/>
+        </w:rPr>
+        <w:t>개 해결 과정</w:t>
+      </w:r>
+    </w:p>
+    <w:p>
+      <w:pPr>
+        <w:pStyle w:val="a5"/>
+        <w:numPr>
+          <w:ilvl w:val="1"/>
+          <w:numId w:val="5"/>
+        </w:numPr>
+        <w:wordWrap/>
+        <w:adjustRightInd w:val="0"/>
+        <w:spacing w:after="0" w:line="240" w:lineRule="auto"/>
+        <w:ind w:leftChars="0"/>
+        <w:jc w:val="left"/>
+      </w:pPr>
+      <w:r>
+        <w:t>Modeling Transformation</w:t>
+      </w:r>
+      <w:r>
+        <w:br/>
+        <w:t>CObject</w:t>
+      </w:r>
+      <w:r>
+        <w:rPr>
+          <w:rFonts w:hint="eastAsia"/>
+        </w:rPr>
+        <w:t xml:space="preserve">의 </w:t>
+      </w:r>
+      <w:r>
+        <w:t>render</w:t>
+      </w:r>
+      <w:r>
+        <w:rPr>
+          <w:rFonts w:hint="eastAsia"/>
+        </w:rPr>
+        <w:t xml:space="preserve">함수에서 </w:t>
+      </w:r>
+      <w:r>
+        <w:t>modeling transformation</w:t>
+      </w:r>
+      <w:r>
+        <w:rPr>
+          <w:rFonts w:hint="eastAsia"/>
+        </w:rPr>
+        <w:t>을 자주 사용한다.</w:t>
+      </w:r>
+      <w:r>
+        <w:br/>
+      </w:r>
+      <w:r>
+        <w:rPr>
+          <w:noProof/>
+        </w:rPr>
+        <w:drawing>
+          <wp:inline distT="0" distB="0" distL="0" distR="0" wp14:anchorId="5951DD22" wp14:editId="15D11760">
+            <wp:extent cx="4673048" cy="1981200"/>
+            <wp:effectExtent l="0" t="0" r="0" b="0"/>
+            <wp:docPr id="1" name="그림 1"/>
+            <wp:cNvGraphicFramePr>
+              <a:graphicFrameLocks xmlns:a="http://schemas.openxmlformats.org/drawingml/2006/main" noChangeAspect="1"/>
+            </wp:cNvGraphicFramePr>
+            <a:graphic xmlns:a="http://schemas.openxmlformats.org/drawingml/2006/main">
+              <a:graphicData uri="http://schemas.openxmlformats.org/drawingml/2006/picture">
+                <pic:pic xmlns:pic="http://schemas.openxmlformats.org/drawingml/2006/picture">
+                  <pic:nvPicPr>
+                    <pic:cNvPr id="1" name=""/>
+                    <pic:cNvPicPr/>
+                  </pic:nvPicPr>
+                  <pic:blipFill rotWithShape="1">
+                    <a:blip r:embed="rId7"/>
+                    <a:srcRect l="16452" t="29531" r="47485" b="42460"/>
+                    <a:stretch/>
+                  </pic:blipFill>
+                  <pic:spPr bwMode="auto">
+                    <a:xfrm>
+                      <a:off x="0" y="0"/>
+                      <a:ext cx="4680358" cy="1984299"/>
+                    </a:xfrm>
+                    <a:prstGeom prst="rect">
+                      <a:avLst/>
+                    </a:prstGeom>
+                    <a:ln>
+                      <a:noFill/>
+                    </a:ln>
+                    <a:extLst>
+                      <a:ext uri="{53640926-AAD7-44D8-BBD7-CCE9431645EC}">
+                        <a14:shadowObscured xmlns:a14="http://schemas.microsoft.com/office/drawing/2010/main"/>
+                      </a:ext>
+                    </a:extLst>
+                  </pic:spPr>
+                </pic:pic>
+              </a:graphicData>
+            </a:graphic>
+          </wp:inline>
+        </w:drawing>
+      </w:r>
+      <w:r>
+        <w:br/>
+      </w:r>
+    </w:p>
+    <w:p>
+      <w:pPr>
+        <w:pStyle w:val="a5"/>
+        <w:numPr>
+          <w:ilvl w:val="1"/>
+          <w:numId w:val="5"/>
+        </w:numPr>
+        <w:wordWrap/>
+        <w:adjustRightInd w:val="0"/>
+        <w:spacing w:after="0" w:line="240" w:lineRule="auto"/>
+        <w:ind w:leftChars="0"/>
+        <w:jc w:val="left"/>
+      </w:pPr>
+      <w:r>
+        <w:t>Lighting</w:t>
+      </w:r>
+      <w:r>
+        <w:br/>
+      </w:r>
+      <w:r>
+        <w:rPr>
+          <w:rFonts w:hint="eastAsia"/>
+        </w:rPr>
+        <w:t>실습할 때 배운대로 라이팅을 적용함.</w:t>
+      </w:r>
+      <w:r>
+        <w:br/>
+      </w:r>
+      <w:r>
+        <w:rPr>
+          <w:noProof/>
+        </w:rPr>
+        <w:drawing>
+          <wp:inline distT="0" distB="0" distL="0" distR="0" wp14:anchorId="23F6BBF2" wp14:editId="6E5A15F3">
+            <wp:extent cx="4219035" cy="2647950"/>
+            <wp:effectExtent l="0" t="0" r="0" b="0"/>
+            <wp:docPr id="2" name="그림 2"/>
+            <wp:cNvGraphicFramePr>
+              <a:graphicFrameLocks xmlns:a="http://schemas.openxmlformats.org/drawingml/2006/main" noChangeAspect="1"/>
+            </wp:cNvGraphicFramePr>
+            <a:graphic xmlns:a="http://schemas.openxmlformats.org/drawingml/2006/main">
+              <a:graphicData uri="http://schemas.openxmlformats.org/drawingml/2006/picture">
+                <pic:pic xmlns:pic="http://schemas.openxmlformats.org/drawingml/2006/picture">
+                  <pic:nvPicPr>
+                    <pic:cNvPr id="1" name=""/>
+                    <pic:cNvPicPr/>
+                  </pic:nvPicPr>
+                  <pic:blipFill rotWithShape="1">
+                    <a:blip r:embed="rId8"/>
+                    <a:srcRect l="17948" t="23746" r="51640" b="41287"/>
+                    <a:stretch/>
+                  </pic:blipFill>
+                  <pic:spPr bwMode="auto">
+                    <a:xfrm>
+                      <a:off x="0" y="0"/>
+                      <a:ext cx="4229397" cy="2654454"/>
+                    </a:xfrm>
+                    <a:prstGeom prst="rect">
+                      <a:avLst/>
+                    </a:prstGeom>
+                    <a:ln>
+                      <a:noFill/>
+                    </a:ln>
+                    <a:extLst>
+                      <a:ext uri="{53640926-AAD7-44D8-BBD7-CCE9431645EC}">
+                        <a14:shadowObscured xmlns:a14="http://schemas.microsoft.com/office/drawing/2010/main"/>
+                      </a:ext>
+                    </a:extLst>
+                  </pic:spPr>
+                </pic:pic>
+              </a:graphicData>
+            </a:graphic>
+          </wp:inline>
+        </w:drawing>
+      </w:r>
+    </w:p>
+    <w:p>
+      <w:pPr>
+        <w:pStyle w:val="a5"/>
+        <w:numPr>
+          <w:ilvl w:val="1"/>
+          <w:numId w:val="5"/>
+        </w:numPr>
+        <w:wordWrap/>
+        <w:adjustRightInd w:val="0"/>
+        <w:spacing w:after="0" w:line="240" w:lineRule="auto"/>
+        <w:ind w:leftChars="0"/>
+        <w:jc w:val="left"/>
+      </w:pPr>
+      <w:r>
+        <w:t>Texture Mapping</w:t>
+      </w:r>
+      <w:r>
+        <w:br/>
+      </w:r>
+    </w:p>
+    <w:p>
+      <w:pPr>
+        <w:pStyle w:val="a5"/>
+        <w:numPr>
+          <w:ilvl w:val="1"/>
+          <w:numId w:val="5"/>
+        </w:numPr>
+        <w:wordWrap/>
+        <w:adjustRightInd w:val="0"/>
+        <w:spacing w:after="0" w:line="240" w:lineRule="auto"/>
+        <w:ind w:leftChars="0"/>
+        <w:jc w:val="left"/>
+      </w:pPr>
+      <w:r>
+        <w:t>Projection</w:t>
+      </w:r>
+      <w:r>
+        <w:br/>
+      </w:r>
+      <w:r>
+        <w:rPr>
+          <w:rFonts w:hint="eastAsia"/>
+        </w:rPr>
+        <w:t xml:space="preserve">Perspective projection과 </w:t>
+      </w:r>
+      <w:r>
+        <w:t>Parallel projection</w:t>
+      </w:r>
+      <w:r>
+        <w:rPr>
+          <w:rFonts w:hint="eastAsia"/>
+        </w:rPr>
+        <w:t xml:space="preserve">을 혼합해서 사용할까 생각하다가 일단 </w:t>
+      </w:r>
+      <w:r>
+        <w:t>Perspective projection</w:t>
+      </w:r>
+      <w:r>
+        <w:rPr>
+          <w:rFonts w:hint="eastAsia"/>
+        </w:rPr>
+        <w:t>만 사용하기로 함.</w:t>
+      </w:r>
+      <w:r>
+        <w:br/>
+      </w:r>
+      <w:r>
+        <w:rPr>
+          <w:noProof/>
+        </w:rPr>
+        <w:drawing>
+          <wp:inline distT="0" distB="0" distL="0" distR="0" wp14:anchorId="51D113CA" wp14:editId="3E82C9AA">
+            <wp:extent cx="3709035" cy="561975"/>
+            <wp:effectExtent l="0" t="0" r="5715" b="9525"/>
+            <wp:docPr id="3" name="그림 3"/>
+            <wp:cNvGraphicFramePr>
+              <a:graphicFrameLocks xmlns:a="http://schemas.openxmlformats.org/drawingml/2006/main" noChangeAspect="1"/>
+            </wp:cNvGraphicFramePr>
+            <a:graphic xmlns:a="http://schemas.openxmlformats.org/drawingml/2006/main">
+              <a:graphicData uri="http://schemas.openxmlformats.org/drawingml/2006/picture">
+                <pic:pic xmlns:pic="http://schemas.openxmlformats.org/drawingml/2006/picture">
+                  <pic:nvPicPr>
+                    <pic:cNvPr id="1" name=""/>
+                    <pic:cNvPicPr/>
+                  </pic:nvPicPr>
+                  <pic:blipFill rotWithShape="1">
+                    <a:blip r:embed="rId9"/>
+                    <a:srcRect l="17948" t="43232" r="60116" b="50679"/>
+                    <a:stretch/>
+                  </pic:blipFill>
+                  <pic:spPr bwMode="auto">
+                    <a:xfrm>
+                      <a:off x="0" y="0"/>
+                      <a:ext cx="3709035" cy="561975"/>
+                    </a:xfrm>
+                    <a:prstGeom prst="rect">
+                      <a:avLst/>
+                    </a:prstGeom>
+                    <a:ln>
+                      <a:noFill/>
+                    </a:ln>
+                    <a:extLst>
+                      <a:ext uri="{53640926-AAD7-44D8-BBD7-CCE9431645EC}">
+                        <a14:shadowObscured xmlns:a14="http://schemas.microsoft.com/office/drawing/2010/main"/>
+                      </a:ext>
+                    </a:extLst>
+                  </pic:spPr>
+                </pic:pic>
+              </a:graphicData>
+            </a:graphic>
+          </wp:inline>
+        </w:drawing>
+      </w:r>
+      <w:r>
+        <w:br/>
+      </w:r>
+    </w:p>
+    <w:p>
+      <w:pPr>
+        <w:pStyle w:val="a5"/>
+        <w:numPr>
+          <w:ilvl w:val="1"/>
+          <w:numId w:val="5"/>
+        </w:numPr>
+        <w:wordWrap/>
+        <w:adjustRightInd w:val="0"/>
+        <w:spacing w:after="0" w:line="240" w:lineRule="auto"/>
+        <w:ind w:leftChars="0"/>
+        <w:jc w:val="left"/>
+      </w:pPr>
+      <w:r>
+        <w:lastRenderedPageBreak/>
+        <w:t>Camera</w:t>
+      </w:r>
+      <w:r>
+        <w:br/>
+      </w:r>
+      <w:r>
+        <w:rPr>
+          <w:rFonts w:hint="eastAsia"/>
+        </w:rPr>
+        <w:t xml:space="preserve">오브젝트들이 </w:t>
+      </w:r>
+      <w:r>
+        <w:t>Modeling transformation</w:t>
+      </w:r>
+      <w:r>
+        <w:rPr>
+          <w:rFonts w:hint="eastAsia"/>
+        </w:rPr>
+        <w:t>하면서 자동으로 움직이므로 결국 화면이 움직이는것과 똑같다.</w:t>
+      </w:r>
+    </w:p>
+    <w:p>
+      <w:pPr>
+        <w:pStyle w:val="a5"/>
+        <w:numPr>
+          <w:ilvl w:val="1"/>
+          <w:numId w:val="5"/>
+        </w:numPr>
+        <w:wordWrap/>
+        <w:adjustRightInd w:val="0"/>
+        <w:spacing w:after="0" w:line="240" w:lineRule="auto"/>
+        <w:ind w:leftChars="0"/>
+        <w:jc w:val="left"/>
+        <w:rPr>
+          <w:rFonts w:hint="eastAsia"/>
+        </w:rPr>
+      </w:pPr>
+      <w:r>
+        <w:t>Hidden surface removal</w:t>
+      </w:r>
+      <w:r>
+        <w:t xml:space="preserve"> / Culling</w:t>
+      </w:r>
+      <w:bookmarkStart w:id="0" w:name="_GoBack"/>
+      <w:bookmarkEnd w:id="0"/>
+      <w:r>
+        <w:br/>
+      </w:r>
+      <w:r>
+        <w:rPr>
+          <w:rFonts w:hint="eastAsia"/>
+        </w:rPr>
+        <w:t>밑의 두 코드를 소스에 적용.</w:t>
+      </w:r>
+      <w:r>
+        <w:br/>
+      </w:r>
+      <w:r>
+        <w:rPr>
+          <w:rFonts w:ascii="돋움체" w:eastAsia="돋움체" w:cs="돋움체"/>
+          <w:color w:val="FF8000"/>
+          <w:kern w:val="0"/>
+          <w:sz w:val="19"/>
+          <w:szCs w:val="19"/>
+          <w:highlight w:val="black"/>
+        </w:rPr>
+        <w:t>glEnable</w:t>
+      </w:r>
+      <w:r>
+        <w:rPr>
+          <w:rFonts w:ascii="돋움체" w:eastAsia="돋움체" w:cs="돋움체"/>
+          <w:color w:val="B4B4B4"/>
+          <w:kern w:val="0"/>
+          <w:sz w:val="19"/>
+          <w:szCs w:val="19"/>
+          <w:highlight w:val="black"/>
+        </w:rPr>
+        <w:t>(</w:t>
+      </w:r>
+      <w:r>
+        <w:rPr>
+          <w:rFonts w:ascii="돋움체" w:eastAsia="돋움체" w:cs="돋움체"/>
+          <w:color w:val="BD63C5"/>
+          <w:kern w:val="0"/>
+          <w:sz w:val="19"/>
+          <w:szCs w:val="19"/>
+          <w:highlight w:val="black"/>
+        </w:rPr>
+        <w:t>GL_DEPTH_TEST</w:t>
+      </w:r>
+      <w:r>
+        <w:rPr>
+          <w:rFonts w:ascii="돋움체" w:eastAsia="돋움체" w:cs="돋움체"/>
+          <w:color w:val="B4B4B4"/>
+          <w:kern w:val="0"/>
+          <w:sz w:val="19"/>
+          <w:szCs w:val="19"/>
+          <w:highlight w:val="black"/>
+        </w:rPr>
+        <w:t>);</w:t>
+      </w:r>
+      <w:r>
+        <w:rPr>
+          <w:rFonts w:ascii="돋움체" w:eastAsia="돋움체" w:cs="돋움체"/>
+          <w:color w:val="DCDCDC"/>
+          <w:kern w:val="0"/>
+          <w:sz w:val="19"/>
+          <w:szCs w:val="19"/>
+          <w:highlight w:val="black"/>
+        </w:rPr>
+        <w:t xml:space="preserve"> </w:t>
+      </w:r>
+      <w:r>
+        <w:rPr>
+          <w:rFonts w:ascii="돋움체" w:eastAsia="돋움체" w:cs="돋움체"/>
+          <w:color w:val="57A64A"/>
+          <w:kern w:val="0"/>
+          <w:sz w:val="19"/>
+          <w:szCs w:val="19"/>
+          <w:highlight w:val="black"/>
+        </w:rPr>
+        <w:t>// Hidden surface removal</w:t>
+      </w:r>
+      <w:r>
+        <w:br/>
+      </w:r>
+      <w:r>
+        <w:rPr>
+          <w:rFonts w:ascii="돋움체" w:eastAsia="돋움체" w:cs="돋움체"/>
+          <w:color w:val="FF8000"/>
+          <w:kern w:val="0"/>
+          <w:sz w:val="19"/>
+          <w:szCs w:val="19"/>
+          <w:highlight w:val="black"/>
+        </w:rPr>
+        <w:t>glEnable</w:t>
+      </w:r>
+      <w:r>
+        <w:rPr>
+          <w:rFonts w:ascii="돋움체" w:eastAsia="돋움체" w:cs="돋움체"/>
+          <w:color w:val="B4B4B4"/>
+          <w:kern w:val="0"/>
+          <w:sz w:val="19"/>
+          <w:szCs w:val="19"/>
+          <w:highlight w:val="black"/>
+        </w:rPr>
+        <w:t>(</w:t>
+      </w:r>
+      <w:r>
+        <w:rPr>
+          <w:rFonts w:ascii="돋움체" w:eastAsia="돋움체" w:cs="돋움체"/>
+          <w:color w:val="BD63C5"/>
+          <w:kern w:val="0"/>
+          <w:sz w:val="19"/>
+          <w:szCs w:val="19"/>
+          <w:highlight w:val="black"/>
+        </w:rPr>
+        <w:t>GL_CULL_FACE</w:t>
+      </w:r>
+      <w:r>
+        <w:rPr>
+          <w:rFonts w:ascii="돋움체" w:eastAsia="돋움체" w:cs="돋움체"/>
+          <w:color w:val="B4B4B4"/>
+          <w:kern w:val="0"/>
+          <w:sz w:val="19"/>
+          <w:szCs w:val="19"/>
+          <w:highlight w:val="black"/>
+        </w:rPr>
+        <w:t>);</w:t>
+      </w:r>
+      <w:r>
+        <w:rPr>
+          <w:rFonts w:ascii="돋움체" w:eastAsia="돋움체" w:cs="돋움체"/>
+          <w:color w:val="DCDCDC"/>
+          <w:kern w:val="0"/>
+          <w:sz w:val="19"/>
+          <w:szCs w:val="19"/>
+          <w:highlight w:val="black"/>
+        </w:rPr>
+        <w:t xml:space="preserve">  </w:t>
+      </w:r>
+      <w:r>
+        <w:rPr>
+          <w:rFonts w:ascii="돋움체" w:eastAsia="돋움체" w:cs="돋움체"/>
+          <w:color w:val="57A64A"/>
+          <w:kern w:val="0"/>
+          <w:sz w:val="19"/>
+          <w:szCs w:val="19"/>
+          <w:highlight w:val="black"/>
+        </w:rPr>
+        <w:t>// Back face culling</w:t>
+      </w:r>
+    </w:p>
+    <w:p>
+      <w:pPr>
         <w:wordWrap/>
         <w:adjustRightInd w:val="0"/>
         <w:spacing w:after="0" w:line="240" w:lineRule="auto"/>
@@ -48,6 +576,14 @@
         <w:adjustRightInd w:val="0"/>
         <w:spacing w:after="0" w:line="240" w:lineRule="auto"/>
         <w:jc w:val="left"/>
+      </w:pPr>
+    </w:p>
+    <w:p>
+      <w:pPr>
+        <w:wordWrap/>
+        <w:adjustRightInd w:val="0"/>
+        <w:spacing w:after="0" w:line="240" w:lineRule="auto"/>
+        <w:jc w:val="left"/>
         <w:rPr>
           <w:rFonts w:ascii="돋움체" w:eastAsia="돋움체" w:cs="돋움체"/>
           <w:kern w:val="0"/>
@@ -465,14 +1001,7 @@
         <w:rPr>
           <w:rFonts w:hint="eastAsia"/>
         </w:rPr>
-        <w:t>가시부피 설정을 하는 두 함수인걸 깜빡하고 잘못써서 같이 쓰다가 아무것도 출력되지 않길래 당</w:t>
-      </w:r>
-      <w:r>
-        <w:rPr>
-          <w:rFonts w:hint="eastAsia"/>
-        </w:rPr>
-        <w:lastRenderedPageBreak/>
-        <w:t>황하였다.</w:t>
+        <w:t>가시부피 설정을 하는 두 함수인걸 깜빡하고 잘못써서 같이 쓰다가 아무것도 출력되지 않길래 당황하였다.</w:t>
       </w:r>
       <w:r>
         <w:t xml:space="preserve"> </w:t>
@@ -639,7 +1168,7 @@
       <w:r>
         <w:br/>
       </w:r>
-      <w:hyperlink r:id="rId7" w:history="1">
+      <w:hyperlink r:id="rId10" w:history="1">
         <w:r>
           <w:rPr>
             <w:rStyle w:val="a6"/>
@@ -661,11 +1190,6 @@
       </w:r>
     </w:p>
     <w:p>
-      <w:pPr>
-        <w:rPr>
-          <w:rFonts w:hint="eastAsia"/>
-        </w:rPr>
-      </w:pPr>
       <w:r>
         <w:t>gluUnProject</w:t>
       </w:r>
@@ -729,8 +1253,6 @@
         </w:rPr>
         <w:t>좌표를 주고 싶었는데 직접 매트릭스 계산을 해서 해결했다.</w:t>
       </w:r>
-      <w:bookmarkStart w:id="0" w:name="_GoBack"/>
-      <w:bookmarkEnd w:id="0"/>
     </w:p>
     <w:sectPr>
       <w:pgSz w:w="11906" w:h="16838"/>
@@ -977,6 +1499,94 @@
     </w:lvl>
   </w:abstractNum>
   <w:abstractNum w:abstractNumId="2">
+    <w:nsid w:val="3796427E"/>
+    <w:multiLevelType w:val="hybridMultilevel"/>
+    <w:tmpl w:val="1B108940"/>
+    <w:lvl w:ilvl="0" w:tplc="35C2DE34">
+      <w:numFmt w:val="decimal"/>
+      <w:lvlText w:val="%1."/>
+      <w:lvlJc w:val="left"/>
+      <w:pPr>
+        <w:ind w:left="760" w:hanging="360"/>
+      </w:pPr>
+      <w:rPr>
+        <w:rFonts w:hint="default"/>
+      </w:rPr>
+    </w:lvl>
+    <w:lvl w:ilvl="1" w:tplc="04090019">
+      <w:start w:val="1"/>
+      <w:numFmt w:val="upperLetter"/>
+      <w:lvlText w:val="%2."/>
+      <w:lvlJc w:val="left"/>
+      <w:pPr>
+        <w:ind w:left="1200" w:hanging="400"/>
+      </w:pPr>
+    </w:lvl>
+    <w:lvl w:ilvl="2" w:tplc="0409001B" w:tentative="1">
+      <w:start w:val="1"/>
+      <w:numFmt w:val="lowerRoman"/>
+      <w:lvlText w:val="%3."/>
+      <w:lvlJc w:val="right"/>
+      <w:pPr>
+        <w:ind w:left="1600" w:hanging="400"/>
+      </w:pPr>
+    </w:lvl>
+    <w:lvl w:ilvl="3" w:tplc="0409000F" w:tentative="1">
+      <w:start w:val="1"/>
+      <w:numFmt w:val="decimal"/>
+      <w:lvlText w:val="%4."/>
+      <w:lvlJc w:val="left"/>
+      <w:pPr>
+        <w:ind w:left="2000" w:hanging="400"/>
+      </w:pPr>
+    </w:lvl>
+    <w:lvl w:ilvl="4" w:tplc="04090019" w:tentative="1">
+      <w:start w:val="1"/>
+      <w:numFmt w:val="upperLetter"/>
+      <w:lvlText w:val="%5."/>
+      <w:lvlJc w:val="left"/>
+      <w:pPr>
+        <w:ind w:left="2400" w:hanging="400"/>
+      </w:pPr>
+    </w:lvl>
+    <w:lvl w:ilvl="5" w:tplc="0409001B" w:tentative="1">
+      <w:start w:val="1"/>
+      <w:numFmt w:val="lowerRoman"/>
+      <w:lvlText w:val="%6."/>
+      <w:lvlJc w:val="right"/>
+      <w:pPr>
+        <w:ind w:left="2800" w:hanging="400"/>
+      </w:pPr>
+    </w:lvl>
+    <w:lvl w:ilvl="6" w:tplc="0409000F" w:tentative="1">
+      <w:start w:val="1"/>
+      <w:numFmt w:val="decimal"/>
+      <w:lvlText w:val="%7."/>
+      <w:lvlJc w:val="left"/>
+      <w:pPr>
+        <w:ind w:left="3200" w:hanging="400"/>
+      </w:pPr>
+    </w:lvl>
+    <w:lvl w:ilvl="7" w:tplc="04090019" w:tentative="1">
+      <w:start w:val="1"/>
+      <w:numFmt w:val="upperLetter"/>
+      <w:lvlText w:val="%8."/>
+      <w:lvlJc w:val="left"/>
+      <w:pPr>
+        <w:ind w:left="3600" w:hanging="400"/>
+      </w:pPr>
+    </w:lvl>
+    <w:lvl w:ilvl="8" w:tplc="0409001B" w:tentative="1">
+      <w:start w:val="1"/>
+      <w:numFmt w:val="lowerRoman"/>
+      <w:lvlText w:val="%9."/>
+      <w:lvlJc w:val="right"/>
+      <w:pPr>
+        <w:ind w:left="4000" w:hanging="400"/>
+      </w:pPr>
+    </w:lvl>
+  </w:abstractNum>
+  <w:abstractNum w:abstractNumId="3">
     <w:nsid w:val="54062987"/>
     <w:multiLevelType w:val="hybridMultilevel"/>
     <w:tmpl w:val="999A3BCE"/>
@@ -1062,7 +1672,7 @@
       </w:pPr>
     </w:lvl>
   </w:abstractNum>
-  <w:abstractNum w:abstractNumId="3">
+  <w:abstractNum w:abstractNumId="4">
     <w:nsid w:val="58C5504A"/>
     <w:multiLevelType w:val="hybridMultilevel"/>
     <w:tmpl w:val="DB307A4C"/>
@@ -1152,7 +1762,7 @@
     </w:lvl>
   </w:abstractNum>
   <w:num w:numId="1">
-    <w:abstractNumId w:val="2"/>
+    <w:abstractNumId w:val="3"/>
     <w:lvlOverride w:ilvl="0">
       <w:startOverride w:val="1"/>
     </w:lvlOverride>
@@ -1182,13 +1792,16 @@
     </w:lvlOverride>
   </w:num>
   <w:num w:numId="2">
-    <w:abstractNumId w:val="3"/>
+    <w:abstractNumId w:val="4"/>
   </w:num>
   <w:num w:numId="3">
     <w:abstractNumId w:val="0"/>
   </w:num>
   <w:num w:numId="4">
     <w:abstractNumId w:val="1"/>
+  </w:num>
+  <w:num w:numId="5">
+    <w:abstractNumId w:val="2"/>
   </w:num>
 </w:numbering>
 </file>

</xml_diff>

<commit_message>
# add Status ( selected shape type )
</commit_message>
<xml_diff>
--- a/Project/Project History.docx
+++ b/Project/Project History.docx
@@ -236,6 +236,12 @@
           </wp:inline>
         </w:drawing>
       </w:r>
+      <w:r>
+        <w:br/>
+      </w:r>
+      <w:r>
+        <w:br/>
+      </w:r>
     </w:p>
     <w:p>
       <w:pPr>
@@ -251,11 +257,150 @@
         <w:jc w:val="left"/>
       </w:pPr>
       <w:r>
+        <w:br w:type="column"/>
+      </w:r>
+      <w:r>
+        <w:lastRenderedPageBreak/>
         <w:t>Texture Mapping</w:t>
       </w:r>
       <w:r>
         <w:br/>
       </w:r>
+      <w:r>
+        <w:rPr>
+          <w:noProof/>
+        </w:rPr>
+        <w:drawing>
+          <wp:inline distT="0" distB="0" distL="0" distR="0" wp14:anchorId="2AE797F5" wp14:editId="5130193C">
+            <wp:extent cx="5464175" cy="1819275"/>
+            <wp:effectExtent l="0" t="0" r="3175" b="9525"/>
+            <wp:docPr id="4" name="그림 4"/>
+            <wp:cNvGraphicFramePr>
+              <a:graphicFrameLocks xmlns:a="http://schemas.openxmlformats.org/drawingml/2006/main" noChangeAspect="1"/>
+            </wp:cNvGraphicFramePr>
+            <a:graphic xmlns:a="http://schemas.openxmlformats.org/drawingml/2006/main">
+              <a:graphicData uri="http://schemas.openxmlformats.org/drawingml/2006/picture">
+                <pic:pic xmlns:pic="http://schemas.openxmlformats.org/drawingml/2006/picture">
+                  <pic:nvPicPr>
+                    <pic:cNvPr id="1" name=""/>
+                    <pic:cNvPicPr/>
+                  </pic:nvPicPr>
+                  <pic:blipFill rotWithShape="1">
+                    <a:blip r:embed="rId9"/>
+                    <a:srcRect l="18613" t="27705" r="34689" b="43812"/>
+                    <a:stretch/>
+                  </pic:blipFill>
+                  <pic:spPr bwMode="auto">
+                    <a:xfrm>
+                      <a:off x="0" y="0"/>
+                      <a:ext cx="5475764" cy="1823134"/>
+                    </a:xfrm>
+                    <a:prstGeom prst="rect">
+                      <a:avLst/>
+                    </a:prstGeom>
+                    <a:ln>
+                      <a:noFill/>
+                    </a:ln>
+                    <a:extLst>
+                      <a:ext uri="{53640926-AAD7-44D8-BBD7-CCE9431645EC}">
+                        <a14:shadowObscured xmlns:a14="http://schemas.microsoft.com/office/drawing/2010/main"/>
+                      </a:ext>
+                    </a:extLst>
+                  </pic:spPr>
+                </pic:pic>
+              </a:graphicData>
+            </a:graphic>
+          </wp:inline>
+        </w:drawing>
+      </w:r>
+      <w:r>
+        <w:br/>
+      </w:r>
+      <w:r>
+        <w:rPr>
+          <w:rFonts w:hint="eastAsia"/>
+        </w:rPr>
+        <w:t>텍스쳐를 로딩한다.</w:t>
+      </w:r>
+      <w:r>
+        <w:br/>
+      </w:r>
+      <w:r>
+        <w:rPr>
+          <w:noProof/>
+        </w:rPr>
+        <w:drawing>
+          <wp:inline distT="0" distB="0" distL="0" distR="0" wp14:anchorId="5ED3D0C0" wp14:editId="3B4E11F5">
+            <wp:extent cx="5372100" cy="2567982"/>
+            <wp:effectExtent l="0" t="0" r="0" b="3810"/>
+            <wp:docPr id="5" name="그림 5"/>
+            <wp:cNvGraphicFramePr>
+              <a:graphicFrameLocks xmlns:a="http://schemas.openxmlformats.org/drawingml/2006/main" noChangeAspect="1"/>
+            </wp:cNvGraphicFramePr>
+            <a:graphic xmlns:a="http://schemas.openxmlformats.org/drawingml/2006/main">
+              <a:graphicData uri="http://schemas.openxmlformats.org/drawingml/2006/picture">
+                <pic:pic xmlns:pic="http://schemas.openxmlformats.org/drawingml/2006/picture">
+                  <pic:nvPicPr>
+                    <pic:cNvPr id="1" name=""/>
+                    <pic:cNvPicPr/>
+                  </pic:nvPicPr>
+                  <pic:blipFill rotWithShape="1">
+                    <a:blip r:embed="rId10"/>
+                    <a:srcRect l="18779" t="24051" r="50975" b="49462"/>
+                    <a:stretch/>
+                  </pic:blipFill>
+                  <pic:spPr bwMode="auto">
+                    <a:xfrm>
+                      <a:off x="0" y="0"/>
+                      <a:ext cx="5381604" cy="2572525"/>
+                    </a:xfrm>
+                    <a:prstGeom prst="rect">
+                      <a:avLst/>
+                    </a:prstGeom>
+                    <a:ln>
+                      <a:noFill/>
+                    </a:ln>
+                    <a:extLst>
+                      <a:ext uri="{53640926-AAD7-44D8-BBD7-CCE9431645EC}">
+                        <a14:shadowObscured xmlns:a14="http://schemas.microsoft.com/office/drawing/2010/main"/>
+                      </a:ext>
+                    </a:extLst>
+                  </pic:spPr>
+                </pic:pic>
+              </a:graphicData>
+            </a:graphic>
+          </wp:inline>
+        </w:drawing>
+      </w:r>
+      <w:r>
+        <w:br/>
+      </w:r>
+      <w:r>
+        <w:rPr>
+          <w:rFonts w:hint="eastAsia"/>
+        </w:rPr>
+        <w:t xml:space="preserve">그리고 로드된 텍스쳐를 </w:t>
+      </w:r>
+      <w:r>
+        <w:t>render</w:t>
+      </w:r>
+      <w:r>
+        <w:rPr>
+          <w:rFonts w:hint="eastAsia"/>
+        </w:rPr>
+        <w:t xml:space="preserve">할 때 </w:t>
+      </w:r>
+      <w:r>
+        <w:t>bind</w:t>
+      </w:r>
+      <w:r>
+        <w:rPr>
+          <w:rFonts w:hint="eastAsia"/>
+        </w:rPr>
+        <w:t>한다.</w:t>
+      </w:r>
+      <w:bookmarkStart w:id="0" w:name="_GoBack"/>
+      <w:bookmarkEnd w:id="0"/>
     </w:p>
     <w:p>
       <w:pPr>
@@ -323,7 +468,7 @@
                     <pic:cNvPicPr/>
                   </pic:nvPicPr>
                   <pic:blipFill rotWithShape="1">
-                    <a:blip r:embed="rId9"/>
+                    <a:blip r:embed="rId11"/>
                     <a:srcRect l="17948" t="43232" r="60116" b="50679"/>
                     <a:stretch/>
                   </pic:blipFill>
@@ -368,7 +513,6 @@
         <w:jc w:val="left"/>
       </w:pPr>
       <w:r>
-        <w:lastRenderedPageBreak/>
         <w:t>Camera</w:t>
       </w:r>
       <w:r>
@@ -412,8 +556,6 @@
       <w:r>
         <w:t xml:space="preserve"> / Culling</w:t>
       </w:r>
-      <w:bookmarkStart w:id="0" w:name="_GoBack"/>
-      <w:bookmarkEnd w:id="0"/>
       <w:r>
         <w:br/>
       </w:r>
@@ -1039,6 +1181,7 @@
         <w:rPr>
           <w:rFonts w:hint="eastAsia"/>
         </w:rPr>
+        <w:lastRenderedPageBreak/>
         <w:t>2</w:t>
       </w:r>
       <w:r>
@@ -1168,7 +1311,7 @@
       <w:r>
         <w:br/>
       </w:r>
-      <w:hyperlink r:id="rId10" w:history="1">
+      <w:hyperlink r:id="rId12" w:history="1">
         <w:r>
           <w:rPr>
             <w:rStyle w:val="a6"/>

</xml_diff>